<commit_message>
adj nome instrutor lift user
</commit_message>
<xml_diff>
--- a/DocsGen/cert_lift/cert_lift.docx
+++ b/DocsGen/cert_lift/cert_lift.docx
@@ -477,7 +477,7 @@
           <w:sz w:val="20"/>
         </w:rPr>
         <w:drawing>
-          <wp:anchor distT="0" distB="0" distL="114300" distR="114300" simplePos="0" relativeHeight="251660288" behindDoc="1" locked="0" layoutInCell="1" allowOverlap="1" wp14:anchorId="211FF745" wp14:editId="4874192F">
+          <wp:anchor distT="0" distB="0" distL="114300" distR="114300" simplePos="0" relativeHeight="251660288" behindDoc="1" locked="0" layoutInCell="1" allowOverlap="1" wp14:anchorId="211FF745" wp14:editId="49085FAE">
             <wp:simplePos x="0" y="0"/>
             <wp:positionH relativeFrom="column">
               <wp:posOffset>211066</wp:posOffset>
@@ -1098,19 +1098,36 @@
     </w:p>
     <w:p>
       <w:pPr>
-        <w:rPr>
-          <w:rFonts w:ascii="Arial" w:hAnsi="Arial" w:cs="Arial"/>
-          <w:lang w:val="pt-BR"/>
-        </w:rPr>
-      </w:pPr>
-    </w:p>
-    <w:p>
-      <w:pPr>
-        <w:rPr>
-          <w:rFonts w:ascii="Arial" w:hAnsi="Arial" w:cs="Arial"/>
-          <w:lang w:val="pt-BR"/>
-        </w:rPr>
-      </w:pPr>
+        <w:jc w:val="center"/>
+        <w:rPr>
+          <w:rFonts w:ascii="Arial" w:hAnsi="Arial" w:cs="Arial"/>
+          <w:lang w:val="pt-BR"/>
+        </w:rPr>
+      </w:pPr>
+    </w:p>
+    <w:p>
+      <w:pPr>
+        <w:jc w:val="center"/>
+        <w:rPr>
+          <w:rFonts w:ascii="Arial" w:hAnsi="Arial" w:cs="Arial"/>
+          <w:lang w:val="pt-BR"/>
+        </w:rPr>
+      </w:pPr>
+      <w:r>
+        <w:rPr>
+          <w:rFonts w:ascii="Arial" w:hAnsi="Arial" w:cs="Arial"/>
+          <w:lang w:val="pt-BR"/>
+        </w:rPr>
+        <w:t>NOMEFUNCIONARIO</w:t>
+      </w:r>
+      <w:r>
+        <w:rPr>
+          <w:rFonts w:ascii="Arial" w:hAnsi="Arial" w:cs="Arial"/>
+          <w:lang w:val="pt-BR"/>
+        </w:rPr>
+        <w:br/>
+        <w:t>ALUNO (A)</w:t>
+      </w:r>
     </w:p>
     <w:p>
       <w:pPr>
@@ -1140,6 +1157,9 @@
         <w:gridCol w:w="3969"/>
       </w:tblGrid>
       <w:tr>
+        <w:trPr>
+          <w:trHeight w:val="418"/>
+        </w:trPr>
         <w:tc>
           <w:tcPr>
             <w:tcW w:w="3969" w:type="dxa"/>
@@ -1166,22 +1186,6 @@
                 <w:lang w:val="pt-BR"/>
               </w:rPr>
               <w:t>__________________________________</w:t>
-            </w:r>
-          </w:p>
-          <w:p>
-            <w:pPr>
-              <w:jc w:val="center"/>
-              <w:rPr>
-                <w:rFonts w:ascii="Arial" w:hAnsi="Arial" w:cs="Arial"/>
-                <w:lang w:val="pt-BR"/>
-              </w:rPr>
-            </w:pPr>
-            <w:r>
-              <w:rPr>
-                <w:rFonts w:ascii="Arial" w:hAnsi="Arial" w:cs="Arial"/>
-                <w:lang w:val="pt-BR"/>
-              </w:rPr>
-              <w:t>Assinatura</w:t>
             </w:r>
           </w:p>
           <w:p>
@@ -1274,9 +1278,8 @@
             <w:r>
               <w:rPr>
                 <w:rFonts w:ascii="Arial" w:hAnsi="Arial" w:cs="Arial"/>
-                <w:lang w:val="pt-BR"/>
               </w:rPr>
-              <w:t>Assinatura</w:t>
+              <w:t>NOMEINSTRUTOR</w:t>
             </w:r>
           </w:p>
           <w:p>
@@ -1292,23 +1295,14 @@
                 <w:rFonts w:ascii="Arial" w:hAnsi="Arial" w:cs="Arial"/>
                 <w:lang w:val="pt-BR"/>
               </w:rPr>
-              <w:t>NOMEFUNCIONARIO</w:t>
+              <w:t>INSTRUTOR</w:t>
             </w:r>
-          </w:p>
-          <w:p>
-            <w:pPr>
-              <w:jc w:val="center"/>
-              <w:rPr>
-                <w:rFonts w:ascii="Arial" w:hAnsi="Arial" w:cs="Arial"/>
-                <w:lang w:val="pt-BR"/>
-              </w:rPr>
-            </w:pPr>
             <w:r>
               <w:rPr>
                 <w:rFonts w:ascii="Arial" w:hAnsi="Arial" w:cs="Arial"/>
                 <w:lang w:val="pt-BR"/>
               </w:rPr>
-              <w:t>ALUNO(A)</w:t>
+              <w:t>(A)</w:t>
             </w:r>
           </w:p>
         </w:tc>
@@ -2816,7 +2810,6 @@
   <w:style w:type="character" w:default="1" w:styleId="DefaultParagraphFont">
     <w:name w:val="Default Paragraph Font"/>
     <w:uiPriority w:val="1"/>
-    <w:semiHidden/>
     <w:unhideWhenUsed/>
   </w:style>
   <w:style w:type="table" w:default="1" w:styleId="TableNormal">

</xml_diff>

<commit_message>
adj resp tecnico fonte
</commit_message>
<xml_diff>
--- a/DocsGen/cert_lift/cert_lift.docx
+++ b/DocsGen/cert_lift/cert_lift.docx
@@ -477,7 +477,7 @@
           <w:sz w:val="20"/>
         </w:rPr>
         <w:drawing>
-          <wp:anchor distT="0" distB="0" distL="114300" distR="114300" simplePos="0" relativeHeight="251660288" behindDoc="1" locked="0" layoutInCell="1" allowOverlap="1" wp14:anchorId="211FF745" wp14:editId="565E8D7E">
+          <wp:anchor distT="0" distB="0" distL="114300" distR="114300" simplePos="0" relativeHeight="251660288" behindDoc="1" locked="0" layoutInCell="1" allowOverlap="1" wp14:anchorId="211FF745" wp14:editId="48BC6734">
             <wp:simplePos x="0" y="0"/>
             <wp:positionH relativeFrom="column">
               <wp:posOffset>211066</wp:posOffset>
@@ -1389,7 +1389,7 @@
                 <w:rFonts w:ascii="Arial" w:hAnsi="Arial" w:cs="Arial"/>
                 <w:b/>
                 <w:bCs/>
-                <w:lang w:val="pt-BR"/>
+                <w:lang w:val="es-ES"/>
               </w:rPr>
             </w:pPr>
             <w:r>
@@ -1397,9 +1397,18 @@
                 <w:rFonts w:ascii="Arial" w:hAnsi="Arial" w:cs="Arial"/>
                 <w:b/>
                 <w:bCs/>
-                <w:lang w:val="pt-BR"/>
+                <w:lang w:val="es-ES"/>
               </w:rPr>
-              <w:t>Maycon de Souza Silva</w:t>
+              <w:t>MAYCON DE</w:t>
+            </w:r>
+            <w:r>
+              <w:rPr>
+                <w:rFonts w:ascii="Arial" w:hAnsi="Arial" w:cs="Arial"/>
+                <w:b/>
+                <w:bCs/>
+                <w:lang w:val="es-ES"/>
+              </w:rPr>
+              <w:t xml:space="preserve"> SOUZA SILVA</w:t>
             </w:r>
           </w:p>
           <w:p>
@@ -1413,6 +1422,8 @@
             <w:r>
               <w:rPr>
                 <w:rFonts w:ascii="Arial" w:hAnsi="Arial" w:cs="Arial"/>
+                <w:sz w:val="20"/>
+                <w:szCs w:val="20"/>
                 <w:lang w:val="pt-BR"/>
               </w:rPr>
               <w:t>RESPONSÁVEL TÉCNICO</w:t>
@@ -1487,6 +1498,8 @@
             <w:r>
               <w:rPr>
                 <w:rFonts w:ascii="Arial" w:hAnsi="Arial" w:cs="Arial"/>
+                <w:sz w:val="20"/>
+                <w:szCs w:val="20"/>
                 <w:lang w:val="pt-BR"/>
               </w:rPr>
               <w:t>INSTRUTOR</w:t>
@@ -1494,6 +1507,8 @@
             <w:r>
               <w:rPr>
                 <w:rFonts w:ascii="Arial" w:hAnsi="Arial" w:cs="Arial"/>
+                <w:sz w:val="20"/>
+                <w:szCs w:val="20"/>
                 <w:lang w:val="pt-BR"/>
               </w:rPr>
               <w:t>(A)</w:t>
@@ -1561,19 +1576,8 @@
           <w:szCs w:val="20"/>
           <w:lang w:val="pt-BR"/>
         </w:rPr>
-        <w:t xml:space="preserve">O certificado só é válido enquanto trabalha para a </w:t>
-      </w:r>
-      <w:proofErr w:type="spellStart"/>
-      <w:r>
-        <w:rPr>
-          <w:rFonts w:ascii="Arial" w:hAnsi="Arial" w:cs="Arial"/>
-          <w:sz w:val="18"/>
-          <w:szCs w:val="20"/>
-          <w:lang w:val="pt-BR"/>
-        </w:rPr>
-        <w:t>Vestas</w:t>
-      </w:r>
-      <w:proofErr w:type="spellEnd"/>
+        <w:t>O certificado só é válido enquanto trabalha para a Vestas</w:t>
+      </w:r>
     </w:p>
     <w:p>
       <w:pPr>
@@ -1678,25 +1682,23 @@
           <w:szCs w:val="20"/>
           <w:lang w:val="pt-BR"/>
         </w:rPr>
-        <w:t xml:space="preserve">Este curso é um treinamento interno de </w:t>
-      </w:r>
-      <w:proofErr w:type="spellStart"/>
+        <w:t>Este curso é um treinamento interno de Vestas que complementa</w:t>
+      </w:r>
       <w:r>
         <w:rPr>
           <w:sz w:val="18"/>
           <w:szCs w:val="20"/>
           <w:lang w:val="pt-BR"/>
         </w:rPr>
-        <w:t>Vestas</w:t>
-      </w:r>
-      <w:proofErr w:type="spellEnd"/>
+        <w:t>r</w:t>
+      </w:r>
       <w:r>
         <w:rPr>
           <w:sz w:val="18"/>
           <w:szCs w:val="20"/>
           <w:lang w:val="pt-BR"/>
         </w:rPr>
-        <w:t xml:space="preserve"> que complementa</w:t>
+        <w:t xml:space="preserve"> </w:t>
       </w:r>
       <w:r>
         <w:rPr>
@@ -1704,7 +1706,7 @@
           <w:szCs w:val="20"/>
           <w:lang w:val="pt-BR"/>
         </w:rPr>
-        <w:t>r</w:t>
+        <w:t>à</w:t>
       </w:r>
       <w:r>
         <w:rPr>
@@ -1720,7 +1722,7 @@
           <w:szCs w:val="20"/>
           <w:lang w:val="pt-BR"/>
         </w:rPr>
-        <w:t>à</w:t>
+        <w:t>NR-11 -</w:t>
       </w:r>
       <w:r>
         <w:rPr>
@@ -1736,7 +1738,7 @@
           <w:szCs w:val="20"/>
           <w:lang w:val="pt-BR"/>
         </w:rPr>
-        <w:t>NR-11 -</w:t>
+        <w:t xml:space="preserve">TRANSPORTE, MOVIMENTAÇÃO, ARMAZENAGEM E MANUSEIO DE MATERIAIS </w:t>
       </w:r>
       <w:r>
         <w:rPr>
@@ -1744,7 +1746,7 @@
           <w:szCs w:val="20"/>
           <w:lang w:val="pt-BR"/>
         </w:rPr>
-        <w:t xml:space="preserve"> </w:t>
+        <w:t xml:space="preserve">e à NR-12 - </w:t>
       </w:r>
       <w:r>
         <w:rPr>
@@ -1752,7 +1754,7 @@
           <w:szCs w:val="20"/>
           <w:lang w:val="pt-BR"/>
         </w:rPr>
-        <w:t xml:space="preserve">TRANSPORTE, MOVIMENTAÇÃO, ARMAZENAGEM E MANUSEIO DE MATERIAIS </w:t>
+        <w:t xml:space="preserve">SEGURANÇA NO TRABALHO EM MÁQUINAS E EQUIPAMENTOS, </w:t>
       </w:r>
       <w:r>
         <w:rPr>
@@ -1760,7 +1762,7 @@
           <w:szCs w:val="20"/>
           <w:lang w:val="pt-BR"/>
         </w:rPr>
-        <w:t xml:space="preserve">e à NR-12 - </w:t>
+        <w:t xml:space="preserve">referente </w:t>
       </w:r>
       <w:r>
         <w:rPr>
@@ -1768,7 +1770,7 @@
           <w:szCs w:val="20"/>
           <w:lang w:val="pt-BR"/>
         </w:rPr>
-        <w:t xml:space="preserve">SEGURANÇA NO TRABALHO EM MÁQUINAS E EQUIPAMENTOS, </w:t>
+        <w:t>à</w:t>
       </w:r>
       <w:r>
         <w:rPr>
@@ -1776,7 +1778,7 @@
           <w:szCs w:val="20"/>
           <w:lang w:val="pt-BR"/>
         </w:rPr>
-        <w:t xml:space="preserve">referente </w:t>
+        <w:t>s atividades espec</w:t>
       </w:r>
       <w:r>
         <w:rPr>
@@ -1784,7 +1786,7 @@
           <w:szCs w:val="20"/>
           <w:lang w:val="pt-BR"/>
         </w:rPr>
-        <w:t>à</w:t>
+        <w:t>í</w:t>
       </w:r>
       <w:r>
         <w:rPr>
@@ -1792,7 +1794,7 @@
           <w:szCs w:val="20"/>
           <w:lang w:val="pt-BR"/>
         </w:rPr>
-        <w:t>s atividades espec</w:t>
+        <w:t>ficas das turbinas operadas por Vestas ao redor do mundo.</w:t>
       </w:r>
       <w:r>
         <w:rPr>
@@ -1800,7 +1802,7 @@
           <w:szCs w:val="20"/>
           <w:lang w:val="pt-BR"/>
         </w:rPr>
-        <w:t>í</w:t>
+        <w:br/>
       </w:r>
       <w:r>
         <w:rPr>
@@ -1808,64 +1810,23 @@
           <w:szCs w:val="20"/>
           <w:lang w:val="pt-BR"/>
         </w:rPr>
-        <w:t xml:space="preserve">ficas das turbinas operadas por </w:t>
-      </w:r>
-      <w:proofErr w:type="spellStart"/>
+        <w:t xml:space="preserve">**Por se tratar de </w:t>
+      </w:r>
       <w:r>
         <w:rPr>
           <w:sz w:val="18"/>
           <w:szCs w:val="20"/>
           <w:lang w:val="pt-BR"/>
         </w:rPr>
-        <w:t>Vestas</w:t>
-      </w:r>
-      <w:proofErr w:type="spellEnd"/>
+        <w:t>curso complementar a norma NR12 e NR11 a reciclagem não se faz necessária.</w:t>
+      </w:r>
       <w:r>
         <w:rPr>
           <w:sz w:val="18"/>
           <w:szCs w:val="20"/>
           <w:lang w:val="pt-BR"/>
         </w:rPr>
-        <w:t xml:space="preserve"> ao redor do mundo.</w:t>
-      </w:r>
-      <w:r>
-        <w:rPr>
-          <w:sz w:val="18"/>
-          <w:szCs w:val="20"/>
-          <w:lang w:val="pt-BR"/>
-        </w:rPr>
         <w:br/>
-      </w:r>
-      <w:r>
-        <w:rPr>
-          <w:sz w:val="18"/>
-          <w:szCs w:val="20"/>
-          <w:lang w:val="pt-BR"/>
-        </w:rPr>
-        <w:t xml:space="preserve">**Por se tratar de </w:t>
-      </w:r>
-      <w:r>
-        <w:rPr>
-          <w:sz w:val="18"/>
-          <w:szCs w:val="20"/>
-          <w:lang w:val="pt-BR"/>
-        </w:rPr>
-        <w:t>curso complementar a norma NR12 e NR11 a reciclagem não se faz necessária.</w:t>
-      </w:r>
-      <w:r>
-        <w:rPr>
-          <w:sz w:val="18"/>
-          <w:szCs w:val="20"/>
-          <w:lang w:val="pt-BR"/>
-        </w:rPr>
-        <w:br/>
-      </w:r>
-      <w:r>
-        <w:rPr>
-          <w:sz w:val="18"/>
-          <w:szCs w:val="20"/>
-          <w:lang w:val="pt-BR"/>
-        </w:rPr>
         <w:t>**Este certificado é uma tradução e adaptação do certificado original em inglês, para atender às Normas regulamentadoras Brasileiras.</w:t>
       </w:r>
     </w:p>

</xml_diff>

<commit_message>
adj novo resp sit lift user
</commit_message>
<xml_diff>
--- a/DocsGen/cert_lift/cert_lift.docx
+++ b/DocsGen/cert_lift/cert_lift.docx
@@ -477,7 +477,7 @@
           <w:sz w:val="20"/>
         </w:rPr>
         <w:drawing>
-          <wp:anchor distT="0" distB="0" distL="114300" distR="114300" simplePos="0" relativeHeight="251660288" behindDoc="1" locked="0" layoutInCell="1" allowOverlap="1" wp14:anchorId="211FF745" wp14:editId="48BC6734">
+          <wp:anchor distT="0" distB="0" distL="114300" distR="114300" simplePos="0" relativeHeight="251660288" behindDoc="1" locked="0" layoutInCell="1" allowOverlap="1" wp14:anchorId="211FF745" wp14:editId="10A2A798">
             <wp:simplePos x="0" y="0"/>
             <wp:positionH relativeFrom="column">
               <wp:posOffset>211066</wp:posOffset>
@@ -1392,6 +1392,7 @@
                 <w:lang w:val="es-ES"/>
               </w:rPr>
             </w:pPr>
+            <w:proofErr w:type="spellStart"/>
             <w:r>
               <w:rPr>
                 <w:rFonts w:ascii="Arial" w:hAnsi="Arial" w:cs="Arial"/>
@@ -1399,8 +1400,9 @@
                 <w:bCs/>
                 <w:lang w:val="es-ES"/>
               </w:rPr>
-              <w:t>MAYCON DE</w:t>
+              <w:t>Thamires</w:t>
             </w:r>
+            <w:proofErr w:type="spellEnd"/>
             <w:r>
               <w:rPr>
                 <w:rFonts w:ascii="Arial" w:hAnsi="Arial" w:cs="Arial"/>
@@ -1408,8 +1410,19 @@
                 <w:bCs/>
                 <w:lang w:val="es-ES"/>
               </w:rPr>
-              <w:t xml:space="preserve"> SOUZA SILVA</w:t>
+              <w:t xml:space="preserve"> de Oliveira </w:t>
             </w:r>
+            <w:proofErr w:type="spellStart"/>
+            <w:r>
+              <w:rPr>
+                <w:rFonts w:ascii="Arial" w:hAnsi="Arial" w:cs="Arial"/>
+                <w:b/>
+                <w:bCs/>
+                <w:lang w:val="es-ES"/>
+              </w:rPr>
+              <w:t>Sipionato</w:t>
+            </w:r>
+            <w:proofErr w:type="spellEnd"/>
           </w:p>
           <w:p>
             <w:pPr>

</xml_diff>